<commit_message>
Guardando cambios de todas las carpetas
</commit_message>
<xml_diff>
--- a/Clase 10- Sistemas Operativos/Alumnos/Alvernia_Angie/Actividad clase 10 con Ubuntu.docx
+++ b/Clase 10- Sistemas Operativos/Alumnos/Alvernia_Angie/Actividad clase 10 con Ubuntu.docx
@@ -55,28 +55,113 @@
       </w:pPr>
       <w:r>
         <w:rPr>
+          <w:rFonts w:ascii="Rajdhani-Bold" w:hAnsi="Rajdhani-Bold" w:cs="Rajdhani-Bold"/>
+          <w:sz w:val="38"/>
+          <w:szCs w:val="38"/>
+        </w:rPr>
+        <w:t>Comando</w:t>
+      </w:r>
+      <w:r>
+        <w:rPr>
+          <w:rFonts w:ascii="Rajdhani-Bold" w:hAnsi="Rajdhani-Bold" w:cs="Rajdhani-Bold"/>
+          <w:sz w:val="38"/>
+          <w:szCs w:val="38"/>
+        </w:rPr>
+        <w:t xml:space="preserve"> </w:t>
+      </w:r>
+      <w:proofErr w:type="spellStart"/>
+      <w:r>
+        <w:rPr>
+          <w:rFonts w:ascii="Rajdhani-Bold" w:hAnsi="Rajdhani-Bold" w:cs="Rajdhani-Bold"/>
+          <w:sz w:val="38"/>
+          <w:szCs w:val="38"/>
+        </w:rPr>
+        <w:t>df</w:t>
+      </w:r>
+      <w:proofErr w:type="spellEnd"/>
+    </w:p>
+    <w:p>
+      <w:pPr>
+        <w:pStyle w:val="Prrafodelista"/>
+        <w:ind w:left="-284"/>
+        <w:rPr>
+          <w:rFonts w:ascii="Rajdhani-Bold" w:hAnsi="Rajdhani-Bold" w:cs="Rajdhani-Bold"/>
+          <w:sz w:val="38"/>
+          <w:szCs w:val="38"/>
+        </w:rPr>
+      </w:pPr>
+    </w:p>
+    <w:p>
+      <w:pPr>
+        <w:pStyle w:val="Prrafodelista"/>
+        <w:ind w:left="-426"/>
+        <w:jc w:val="both"/>
+        <w:rPr>
+          <w:rFonts w:ascii="Arial" w:hAnsi="Arial" w:cs="Arial"/>
+          <w:sz w:val="24"/>
+          <w:szCs w:val="24"/>
+        </w:rPr>
+      </w:pPr>
+      <w:r>
+        <w:rPr>
+          <w:rFonts w:ascii="Arial" w:hAnsi="Arial" w:cs="Arial"/>
+          <w:sz w:val="24"/>
+          <w:szCs w:val="24"/>
+        </w:rPr>
+        <w:t xml:space="preserve">El comando </w:t>
+      </w:r>
+      <w:proofErr w:type="spellStart"/>
+      <w:r>
+        <w:rPr>
+          <w:rFonts w:ascii="Arial" w:hAnsi="Arial" w:cs="Arial"/>
+          <w:b/>
+          <w:bCs/>
+          <w:sz w:val="24"/>
+          <w:szCs w:val="24"/>
+        </w:rPr>
+        <w:t>df</w:t>
+      </w:r>
+      <w:proofErr w:type="spellEnd"/>
+      <w:r>
+        <w:rPr>
+          <w:rFonts w:ascii="Arial" w:hAnsi="Arial" w:cs="Arial"/>
+          <w:b/>
+          <w:bCs/>
+          <w:sz w:val="24"/>
+          <w:szCs w:val="24"/>
+        </w:rPr>
+        <w:t xml:space="preserve"> “disk free”</w:t>
+      </w:r>
+      <w:r>
+        <w:rPr>
+          <w:rFonts w:ascii="Arial" w:hAnsi="Arial" w:cs="Arial"/>
+          <w:sz w:val="24"/>
+          <w:szCs w:val="24"/>
+        </w:rPr>
+        <w:t xml:space="preserve"> es una herramienta CLI del tipo Unix que nos permite conocer la cantidad de espacio libre y espacio utilizado por nuestro sistema de archivos en nuestras unidades de almacenamiento.</w:t>
+      </w:r>
+    </w:p>
+    <w:p>
+      <w:pPr>
+        <w:pStyle w:val="Prrafodelista"/>
+        <w:ind w:left="-284"/>
+      </w:pPr>
+      <w:r>
+        <w:rPr>
           <w:noProof/>
         </w:rPr>
         <w:drawing>
-          <wp:anchor distT="0" distB="0" distL="114300" distR="114300" simplePos="0" relativeHeight="251660288" behindDoc="1" locked="0" layoutInCell="1" allowOverlap="1" wp14:anchorId="75303206" wp14:editId="5B52234E">
+          <wp:anchor distT="0" distB="0" distL="114300" distR="114300" simplePos="0" relativeHeight="251660288" behindDoc="1" locked="0" layoutInCell="1" allowOverlap="1" wp14:anchorId="75303206" wp14:editId="79197BE6">
             <wp:simplePos x="0" y="0"/>
             <wp:positionH relativeFrom="column">
-              <wp:posOffset>-350520</wp:posOffset>
+              <wp:posOffset>-346710</wp:posOffset>
             </wp:positionH>
             <wp:positionV relativeFrom="paragraph">
-              <wp:posOffset>579427</wp:posOffset>
+              <wp:posOffset>559435</wp:posOffset>
             </wp:positionV>
             <wp:extent cx="6410960" cy="4483100"/>
             <wp:effectExtent l="0" t="0" r="8890" b="0"/>
-            <wp:wrapTight wrapText="bothSides">
-              <wp:wrapPolygon edited="0">
-                <wp:start x="0" y="0"/>
-                <wp:lineTo x="0" y="21478"/>
-                <wp:lineTo x="21566" y="21478"/>
-                <wp:lineTo x="21566" y="0"/>
-                <wp:lineTo x="0" y="0"/>
-              </wp:wrapPolygon>
-            </wp:wrapTight>
+            <wp:wrapTopAndBottom/>
             <wp:docPr id="1" name="Imagen 1" descr="Texto&#10;&#10;Descripción generada automáticamente"/>
             <wp:cNvGraphicFramePr>
               <a:graphicFrameLocks xmlns:a="http://schemas.openxmlformats.org/drawingml/2006/main" noChangeAspect="1"/>
@@ -128,45 +213,67 @@
           </wp:anchor>
         </w:drawing>
       </w:r>
-      <w:r>
-        <w:rPr>
-          <w:rFonts w:ascii="Rajdhani-Bold" w:hAnsi="Rajdhani-Bold" w:cs="Rajdhani-Bold"/>
-          <w:sz w:val="38"/>
-          <w:szCs w:val="38"/>
-        </w:rPr>
-        <w:t>Comando</w:t>
-      </w:r>
-      <w:r>
-        <w:rPr>
-          <w:rFonts w:ascii="Rajdhani-Bold" w:hAnsi="Rajdhani-Bold" w:cs="Rajdhani-Bold"/>
-          <w:sz w:val="38"/>
-          <w:szCs w:val="38"/>
-        </w:rPr>
-        <w:t xml:space="preserve"> </w:t>
-      </w:r>
-      <w:proofErr w:type="spellStart"/>
-      <w:r>
-        <w:rPr>
-          <w:rFonts w:ascii="Rajdhani-Bold" w:hAnsi="Rajdhani-Bold" w:cs="Rajdhani-Bold"/>
-          <w:sz w:val="38"/>
-          <w:szCs w:val="38"/>
-        </w:rPr>
-        <w:t>df</w:t>
-      </w:r>
-      <w:proofErr w:type="spellEnd"/>
     </w:p>
     <w:p>
       <w:pPr>
         <w:pStyle w:val="Prrafodelista"/>
         <w:ind w:left="-284"/>
-        <w:rPr>
-          <w:rFonts w:ascii="Rajdhani-Bold" w:hAnsi="Rajdhani-Bold" w:cs="Rajdhani-Bold"/>
-          <w:sz w:val="38"/>
-          <w:szCs w:val="38"/>
-        </w:rPr>
-      </w:pPr>
-    </w:p>
-    <w:p/>
+      </w:pPr>
+    </w:p>
+    <w:p>
+      <w:pPr>
+        <w:pStyle w:val="Prrafodelista"/>
+        <w:ind w:left="-284"/>
+      </w:pPr>
+    </w:p>
+    <w:p>
+      <w:pPr>
+        <w:pStyle w:val="Prrafodelista"/>
+        <w:ind w:left="-284"/>
+      </w:pPr>
+    </w:p>
+    <w:p>
+      <w:pPr>
+        <w:pStyle w:val="Prrafodelista"/>
+        <w:ind w:left="-284"/>
+      </w:pPr>
+    </w:p>
+    <w:p>
+      <w:pPr>
+        <w:pStyle w:val="Prrafodelista"/>
+        <w:ind w:left="-284"/>
+      </w:pPr>
+    </w:p>
+    <w:p>
+      <w:pPr>
+        <w:pStyle w:val="Prrafodelista"/>
+        <w:ind w:left="-284"/>
+      </w:pPr>
+    </w:p>
+    <w:p>
+      <w:pPr>
+        <w:pStyle w:val="Prrafodelista"/>
+        <w:ind w:left="-284"/>
+      </w:pPr>
+    </w:p>
+    <w:p>
+      <w:pPr>
+        <w:pStyle w:val="Prrafodelista"/>
+        <w:ind w:left="-284"/>
+      </w:pPr>
+    </w:p>
+    <w:p>
+      <w:pPr>
+        <w:pStyle w:val="Prrafodelista"/>
+        <w:ind w:left="-284"/>
+      </w:pPr>
+    </w:p>
+    <w:p>
+      <w:pPr>
+        <w:pStyle w:val="Prrafodelista"/>
+        <w:ind w:left="-284"/>
+      </w:pPr>
+    </w:p>
     <w:p>
       <w:pPr>
         <w:pStyle w:val="Prrafodelista"/>
@@ -184,17 +291,138 @@
       </w:pPr>
       <w:r>
         <w:rPr>
+          <w:rFonts w:ascii="Rajdhani-Bold" w:hAnsi="Rajdhani-Bold" w:cs="Rajdhani-Bold"/>
+          <w:sz w:val="38"/>
+          <w:szCs w:val="38"/>
+        </w:rPr>
+        <w:lastRenderedPageBreak/>
+        <w:t>Comando top</w:t>
+      </w:r>
+    </w:p>
+    <w:p>
+      <w:pPr>
+        <w:pStyle w:val="Prrafodelista"/>
+        <w:ind w:left="-142"/>
+        <w:jc w:val="both"/>
+        <w:rPr>
+          <w:rFonts w:ascii="Rajdhani-Bold" w:hAnsi="Rajdhani-Bold" w:cs="Rajdhani-Bold"/>
+          <w:sz w:val="38"/>
+          <w:szCs w:val="38"/>
+        </w:rPr>
+      </w:pPr>
+    </w:p>
+    <w:p>
+      <w:pPr>
+        <w:ind w:left="-567"/>
+        <w:jc w:val="both"/>
+        <w:rPr>
+          <w:rFonts w:ascii="Arial" w:hAnsi="Arial" w:cs="Arial"/>
+          <w:color w:val="202124"/>
+          <w:sz w:val="24"/>
+          <w:szCs w:val="24"/>
+          <w:shd w:val="clear" w:color="auto" w:fill="FFFFFF"/>
+        </w:rPr>
+      </w:pPr>
+      <w:r>
+        <w:rPr>
+          <w:rFonts w:ascii="Arial" w:hAnsi="Arial" w:cs="Arial"/>
+          <w:color w:val="202124"/>
+          <w:sz w:val="24"/>
+          <w:szCs w:val="24"/>
+          <w:shd w:val="clear" w:color="auto" w:fill="FFFFFF"/>
+        </w:rPr>
+        <w:t xml:space="preserve">El comando </w:t>
+      </w:r>
+      <w:r>
+        <w:rPr>
+          <w:rFonts w:ascii="Arial" w:hAnsi="Arial" w:cs="Arial"/>
+          <w:b/>
+          <w:bCs/>
+          <w:color w:val="202124"/>
+          <w:sz w:val="24"/>
+          <w:szCs w:val="24"/>
+          <w:shd w:val="clear" w:color="auto" w:fill="FFFFFF"/>
+        </w:rPr>
+        <w:t>top</w:t>
+      </w:r>
+      <w:r>
+        <w:rPr>
+          <w:rFonts w:ascii="Arial" w:hAnsi="Arial" w:cs="Arial"/>
+          <w:color w:val="202124"/>
+          <w:sz w:val="24"/>
+          <w:szCs w:val="24"/>
+          <w:shd w:val="clear" w:color="auto" w:fill="FFFFFF"/>
+        </w:rPr>
+        <w:t xml:space="preserve"> nos da información acerca del uso de la </w:t>
+      </w:r>
+      <w:proofErr w:type="spellStart"/>
+      <w:r>
+        <w:rPr>
+          <w:rFonts w:ascii="Arial" w:hAnsi="Arial" w:cs="Arial"/>
+          <w:color w:val="202124"/>
+          <w:sz w:val="24"/>
+          <w:szCs w:val="24"/>
+          <w:shd w:val="clear" w:color="auto" w:fill="FFFFFF"/>
+        </w:rPr>
+        <w:t>cpu</w:t>
+      </w:r>
+      <w:proofErr w:type="spellEnd"/>
+      <w:r>
+        <w:rPr>
+          <w:rFonts w:ascii="Arial" w:hAnsi="Arial" w:cs="Arial"/>
+          <w:color w:val="202124"/>
+          <w:sz w:val="24"/>
+          <w:szCs w:val="24"/>
+          <w:shd w:val="clear" w:color="auto" w:fill="FFFFFF"/>
+        </w:rPr>
+        <w:t xml:space="preserve">, de la memoria, de los procesos en ejecución, </w:t>
+      </w:r>
+      <w:proofErr w:type="spellStart"/>
+      <w:r>
+        <w:rPr>
+          <w:rFonts w:ascii="Arial" w:hAnsi="Arial" w:cs="Arial"/>
+          <w:color w:val="202124"/>
+          <w:sz w:val="24"/>
+          <w:szCs w:val="24"/>
+          <w:shd w:val="clear" w:color="auto" w:fill="FFFFFF"/>
+        </w:rPr>
+        <w:t>etc</w:t>
+      </w:r>
+      <w:proofErr w:type="spellEnd"/>
+      <w:r>
+        <w:rPr>
+          <w:rFonts w:ascii="Arial" w:hAnsi="Arial" w:cs="Arial"/>
+          <w:color w:val="202124"/>
+          <w:sz w:val="24"/>
+          <w:szCs w:val="24"/>
+          <w:shd w:val="clear" w:color="auto" w:fill="FFFFFF"/>
+        </w:rPr>
+        <w:t xml:space="preserve"> en tiempo real.</w:t>
+      </w:r>
+    </w:p>
+    <w:p>
+      <w:pPr>
+        <w:jc w:val="both"/>
+        <w:rPr>
+          <w:rFonts w:ascii="Arial" w:hAnsi="Arial" w:cs="Arial"/>
+          <w:color w:val="202124"/>
+          <w:sz w:val="24"/>
+          <w:szCs w:val="24"/>
+          <w:shd w:val="clear" w:color="auto" w:fill="FFFFFF"/>
+        </w:rPr>
+      </w:pPr>
+      <w:r>
+        <w:rPr>
           <w:noProof/>
         </w:rPr>
-        <w:lastRenderedPageBreak/>
         <w:drawing>
-          <wp:anchor distT="0" distB="0" distL="114300" distR="114300" simplePos="0" relativeHeight="251659264" behindDoc="0" locked="0" layoutInCell="1" allowOverlap="1" wp14:anchorId="7FC74205" wp14:editId="543B1506">
+          <wp:anchor distT="0" distB="0" distL="114300" distR="114300" simplePos="0" relativeHeight="251659264" behindDoc="0" locked="0" layoutInCell="1" allowOverlap="1" wp14:anchorId="7FC74205" wp14:editId="1C65D574">
             <wp:simplePos x="0" y="0"/>
             <wp:positionH relativeFrom="column">
-              <wp:posOffset>-289560</wp:posOffset>
+              <wp:posOffset>-356235</wp:posOffset>
             </wp:positionH>
             <wp:positionV relativeFrom="paragraph">
-              <wp:posOffset>535684</wp:posOffset>
+              <wp:posOffset>311785</wp:posOffset>
             </wp:positionV>
             <wp:extent cx="6283325" cy="4725670"/>
             <wp:effectExtent l="0" t="0" r="3175" b="0"/>
@@ -243,21 +471,157 @@
           </wp:anchor>
         </w:drawing>
       </w:r>
-      <w:r>
+    </w:p>
+    <w:p>
+      <w:pPr>
+        <w:jc w:val="both"/>
+        <w:rPr>
+          <w:rFonts w:ascii="Arial" w:hAnsi="Arial" w:cs="Arial"/>
+          <w:color w:val="202124"/>
+          <w:sz w:val="24"/>
+          <w:szCs w:val="24"/>
+          <w:shd w:val="clear" w:color="auto" w:fill="FFFFFF"/>
+        </w:rPr>
+      </w:pPr>
+    </w:p>
+    <w:p>
+      <w:pPr>
+        <w:ind w:left="-567"/>
+        <w:jc w:val="both"/>
+        <w:rPr>
+          <w:rFonts w:ascii="Rajdhani-Bold" w:hAnsi="Rajdhani-Bold" w:cs="Rajdhani-Bold"/>
+          <w:sz w:val="40"/>
+          <w:szCs w:val="40"/>
+        </w:rPr>
+      </w:pPr>
+      <w:r>
+        <w:rPr>
+          <w:rFonts w:ascii="Arial" w:hAnsi="Arial" w:cs="Arial"/>
+          <w:color w:val="202124"/>
+          <w:sz w:val="24"/>
+          <w:szCs w:val="24"/>
+          <w:shd w:val="clear" w:color="auto" w:fill="FFFFFF"/>
+        </w:rPr>
+        <w:t xml:space="preserve">Al ejecutar en la terminal </w:t>
+      </w:r>
+      <w:proofErr w:type="spellStart"/>
+      <w:r>
+        <w:rPr>
+          <w:rFonts w:ascii="Arial" w:hAnsi="Arial" w:cs="Arial"/>
+          <w:color w:val="202124"/>
+          <w:sz w:val="24"/>
+          <w:szCs w:val="24"/>
+          <w:shd w:val="clear" w:color="auto" w:fill="FFFFFF"/>
+        </w:rPr>
+        <w:t>bash</w:t>
+      </w:r>
+      <w:proofErr w:type="spellEnd"/>
+      <w:r>
+        <w:rPr>
+          <w:rFonts w:ascii="Arial" w:hAnsi="Arial" w:cs="Arial"/>
+          <w:color w:val="202124"/>
+          <w:sz w:val="24"/>
+          <w:szCs w:val="24"/>
+          <w:shd w:val="clear" w:color="auto" w:fill="FFFFFF"/>
+        </w:rPr>
+        <w:t xml:space="preserve">, el comando </w:t>
+      </w:r>
+      <w:proofErr w:type="spellStart"/>
+      <w:r>
+        <w:rPr>
+          <w:rFonts w:ascii="Arial" w:hAnsi="Arial" w:cs="Arial"/>
+          <w:b/>
+          <w:bCs/>
+          <w:color w:val="202124"/>
+          <w:sz w:val="24"/>
+          <w:szCs w:val="24"/>
+          <w:shd w:val="clear" w:color="auto" w:fill="FFFFFF"/>
+        </w:rPr>
+        <w:t>df</w:t>
+      </w:r>
+      <w:proofErr w:type="spellEnd"/>
+      <w:r>
+        <w:rPr>
+          <w:rFonts w:ascii="Arial" w:hAnsi="Arial" w:cs="Arial"/>
+          <w:color w:val="202124"/>
+          <w:sz w:val="24"/>
+          <w:szCs w:val="24"/>
+          <w:shd w:val="clear" w:color="auto" w:fill="FFFFFF"/>
+        </w:rPr>
+        <w:t xml:space="preserve">, ni muestra algo similar, sin embargo, el comando </w:t>
+      </w:r>
+      <w:r>
+        <w:rPr>
+          <w:rFonts w:ascii="Arial" w:hAnsi="Arial" w:cs="Arial"/>
+          <w:b/>
+          <w:bCs/>
+          <w:color w:val="202124"/>
+          <w:sz w:val="24"/>
+          <w:szCs w:val="24"/>
+          <w:shd w:val="clear" w:color="auto" w:fill="FFFFFF"/>
+        </w:rPr>
+        <w:t>top</w:t>
+      </w:r>
+      <w:r>
+        <w:rPr>
+          <w:rFonts w:ascii="Arial" w:hAnsi="Arial" w:cs="Arial"/>
+          <w:color w:val="202124"/>
+          <w:sz w:val="24"/>
+          <w:szCs w:val="24"/>
+          <w:shd w:val="clear" w:color="auto" w:fill="FFFFFF"/>
+        </w:rPr>
+        <w:t>, no fue encontrado, no lo reconoce.</w:t>
+      </w:r>
+    </w:p>
+    <w:p>
+      <w:pPr>
+        <w:ind w:left="-284"/>
+        <w:jc w:val="both"/>
         <w:rPr>
           <w:rFonts w:ascii="Rajdhani-Bold" w:hAnsi="Rajdhani-Bold" w:cs="Rajdhani-Bold"/>
           <w:sz w:val="38"/>
           <w:szCs w:val="38"/>
         </w:rPr>
-        <w:t xml:space="preserve">Comando </w:t>
-      </w:r>
-      <w:r>
-        <w:rPr>
-          <w:rFonts w:ascii="Rajdhani-Bold" w:hAnsi="Rajdhani-Bold" w:cs="Rajdhani-Bold"/>
-          <w:sz w:val="38"/>
-          <w:szCs w:val="38"/>
-        </w:rPr>
-        <w:t>top</w:t>
+      </w:pPr>
+      <w:r>
+        <w:rPr>
+          <w:noProof/>
+        </w:rPr>
+        <w:drawing>
+          <wp:inline distT="0" distB="0" distL="0" distR="0" wp14:anchorId="6C62B63B" wp14:editId="4101ABAA">
+            <wp:extent cx="5612130" cy="1303020"/>
+            <wp:effectExtent l="0" t="0" r="7620" b="0"/>
+            <wp:docPr id="3" name="Imagen 3" descr="Texto&#10;&#10;Descripción generada automáticamente"/>
+            <wp:cNvGraphicFramePr>
+              <a:graphicFrameLocks xmlns:a="http://schemas.openxmlformats.org/drawingml/2006/main" noChangeAspect="1"/>
+            </wp:cNvGraphicFramePr>
+            <a:graphic xmlns:a="http://schemas.openxmlformats.org/drawingml/2006/main">
+              <a:graphicData uri="http://schemas.openxmlformats.org/drawingml/2006/picture">
+                <pic:pic xmlns:pic="http://schemas.openxmlformats.org/drawingml/2006/picture">
+                  <pic:nvPicPr>
+                    <pic:cNvPr id="3" name="Imagen 3" descr="Texto&#10;&#10;Descripción generada automáticamente"/>
+                    <pic:cNvPicPr/>
+                  </pic:nvPicPr>
+                  <pic:blipFill>
+                    <a:blip r:embed="rId7"/>
+                    <a:stretch>
+                      <a:fillRect/>
+                    </a:stretch>
+                  </pic:blipFill>
+                  <pic:spPr>
+                    <a:xfrm>
+                      <a:off x="0" y="0"/>
+                      <a:ext cx="5612130" cy="1303020"/>
+                    </a:xfrm>
+                    <a:prstGeom prst="rect">
+                      <a:avLst/>
+                    </a:prstGeom>
+                  </pic:spPr>
+                </pic:pic>
+              </a:graphicData>
+            </a:graphic>
+          </wp:inline>
+        </w:drawing>
       </w:r>
     </w:p>
     <w:sectPr>

</xml_diff>